<commit_message>
se quitan comentarios y se continuan act
</commit_message>
<xml_diff>
--- a/Act_1/Actividad 1.docx
+++ b/Act_1/Actividad 1.docx
@@ -91,6 +91,773 @@
     <w:p>
       <w:pPr>
         <w:jc w:val="both"/>
+        <w:rPr>
+          <w:rFonts w:ascii="Verdana" w:hAnsi="Verdana" w:cstheme="minorHAnsi"/>
+        </w:rPr>
+      </w:pPr>
+    </w:p>
+    <w:p>
+      <w:pPr>
+        <w:jc w:val="both"/>
+        <w:rPr>
+          <w:rFonts w:ascii="Verdana" w:hAnsi="Verdana" w:cstheme="minorHAnsi"/>
+        </w:rPr>
+      </w:pPr>
+      <w:r>
+        <w:rPr>
+          <w:rFonts w:ascii="Verdana" w:hAnsi="Verdana" w:cstheme="minorHAnsi"/>
+          <w:b/>
+          <w:bCs/>
+        </w:rPr>
+        <w:t>1.- ¿Cómo sabemos si tenemos conexión a internet?</w:t>
+      </w:r>
+    </w:p>
+    <w:p>
+      <w:pPr>
+        <w:jc w:val="both"/>
+        <w:rPr>
+          <w:rFonts w:ascii="Verdana" w:hAnsi="Verdana" w:cstheme="minorHAnsi"/>
+        </w:rPr>
+      </w:pPr>
+      <w:r>
+        <w:rPr>
+          <w:rFonts w:ascii="Verdana" w:hAnsi="Verdana" w:cstheme="minorHAnsi"/>
+        </w:rPr>
+        <w:t xml:space="preserve">Para saber si tenemos conexión a internet hay que sacar las direcciones </w:t>
+      </w:r>
+      <w:proofErr w:type="spellStart"/>
+      <w:r>
+        <w:rPr>
+          <w:rFonts w:ascii="Verdana" w:hAnsi="Verdana" w:cstheme="minorHAnsi"/>
+        </w:rPr>
+        <w:t>ip</w:t>
+      </w:r>
+      <w:proofErr w:type="spellEnd"/>
+      <w:r>
+        <w:rPr>
+          <w:rFonts w:ascii="Verdana" w:hAnsi="Verdana" w:cstheme="minorHAnsi"/>
+        </w:rPr>
+        <w:t xml:space="preserve"> que tiene nuestra máquina virtual y realizar un ping hacia ellas para ver si se reciben bien los paquetes o se pierden.</w:t>
+      </w:r>
+    </w:p>
+    <w:p>
+      <w:pPr>
+        <w:rPr>
+          <w:rFonts w:ascii="Verdana" w:hAnsi="Verdana" w:cstheme="minorHAnsi"/>
+        </w:rPr>
+      </w:pPr>
+      <w:r>
+        <w:rPr>
+          <w:rFonts w:ascii="Verdana" w:hAnsi="Verdana" w:cstheme="minorHAnsi"/>
+        </w:rPr>
+        <w:tab/>
+        <w:t xml:space="preserve">- </w:t>
+      </w:r>
+      <w:proofErr w:type="spellStart"/>
+      <w:r>
+        <w:rPr>
+          <w:rFonts w:ascii="Verdana" w:hAnsi="Verdana" w:cstheme="minorHAnsi"/>
+          <w:b/>
+          <w:bCs/>
+          <w:color w:val="2E74B5" w:themeColor="accent5" w:themeShade="BF"/>
+        </w:rPr>
+        <w:t>ifconfig</w:t>
+      </w:r>
+      <w:proofErr w:type="spellEnd"/>
+      <w:r>
+        <w:rPr>
+          <w:rFonts w:ascii="Verdana" w:hAnsi="Verdana" w:cstheme="minorHAnsi"/>
+        </w:rPr>
+        <w:t xml:space="preserve">: </w:t>
+      </w:r>
+      <w:r>
+        <w:rPr>
+          <w:rFonts w:ascii="Verdana" w:hAnsi="Verdana" w:cstheme="minorHAnsi"/>
+        </w:rPr>
+        <w:t xml:space="preserve">hace una lista de las direcciones </w:t>
+      </w:r>
+      <w:proofErr w:type="spellStart"/>
+      <w:r>
+        <w:rPr>
+          <w:rFonts w:ascii="Verdana" w:hAnsi="Verdana" w:cstheme="minorHAnsi"/>
+        </w:rPr>
+        <w:t>ip</w:t>
+      </w:r>
+      <w:proofErr w:type="spellEnd"/>
+      <w:r>
+        <w:rPr>
+          <w:rFonts w:ascii="Verdana" w:hAnsi="Verdana" w:cstheme="minorHAnsi"/>
+        </w:rPr>
+        <w:t xml:space="preserve"> de nuestra máquina.</w:t>
+      </w:r>
+    </w:p>
+    <w:p>
+      <w:pPr>
+        <w:rPr>
+          <w:rFonts w:ascii="Verdana" w:hAnsi="Verdana" w:cstheme="minorHAnsi"/>
+        </w:rPr>
+      </w:pPr>
+    </w:p>
+    <w:p>
+      <w:pPr>
+        <w:rPr>
+          <w:rFonts w:ascii="Verdana" w:hAnsi="Verdana" w:cstheme="minorHAnsi"/>
+        </w:rPr>
+      </w:pPr>
+      <w:r>
+        <w:rPr>
+          <w:rFonts w:ascii="Verdana" w:hAnsi="Verdana" w:cstheme="minorHAnsi"/>
+          <w:noProof/>
+        </w:rPr>
+        <w:drawing>
+          <wp:inline distT="0" distB="0" distL="0" distR="0" wp14:anchorId="4E88716F" wp14:editId="54371E81">
+            <wp:extent cx="4933950" cy="2704854"/>
+            <wp:effectExtent l="0" t="0" r="0" b="635"/>
+            <wp:docPr id="1" name="Imagen 1"/>
+            <wp:cNvGraphicFramePr>
+              <a:graphicFrameLocks xmlns:a="http://schemas.openxmlformats.org/drawingml/2006/main" noChangeAspect="1"/>
+            </wp:cNvGraphicFramePr>
+            <a:graphic xmlns:a="http://schemas.openxmlformats.org/drawingml/2006/main">
+              <a:graphicData uri="http://schemas.openxmlformats.org/drawingml/2006/picture">
+                <pic:pic xmlns:pic="http://schemas.openxmlformats.org/drawingml/2006/picture">
+                  <pic:nvPicPr>
+                    <pic:cNvPr id="1" name="Imagen 1"/>
+                    <pic:cNvPicPr/>
+                  </pic:nvPicPr>
+                  <pic:blipFill>
+                    <a:blip r:embed="rId5">
+                      <a:extLst>
+                        <a:ext uri="{28A0092B-C50C-407E-A947-70E740481C1C}">
+                          <a14:useLocalDpi xmlns:a14="http://schemas.microsoft.com/office/drawing/2010/main" val="0"/>
+                        </a:ext>
+                      </a:extLst>
+                    </a:blip>
+                    <a:stretch>
+                      <a:fillRect/>
+                    </a:stretch>
+                  </pic:blipFill>
+                  <pic:spPr>
+                    <a:xfrm>
+                      <a:off x="0" y="0"/>
+                      <a:ext cx="4963041" cy="2720802"/>
+                    </a:xfrm>
+                    <a:prstGeom prst="rect">
+                      <a:avLst/>
+                    </a:prstGeom>
+                  </pic:spPr>
+                </pic:pic>
+              </a:graphicData>
+            </a:graphic>
+          </wp:inline>
+        </w:drawing>
+      </w:r>
+    </w:p>
+    <w:p>
+      <w:pPr>
+        <w:rPr>
+          <w:rFonts w:ascii="Verdana" w:hAnsi="Verdana" w:cstheme="minorHAnsi"/>
+        </w:rPr>
+      </w:pPr>
+    </w:p>
+    <w:p>
+      <w:pPr>
+        <w:ind w:firstLine="708"/>
+        <w:rPr>
+          <w:rFonts w:ascii="Verdana" w:hAnsi="Verdana" w:cstheme="minorHAnsi"/>
+        </w:rPr>
+      </w:pPr>
+      <w:r>
+        <w:rPr>
+          <w:rFonts w:ascii="Verdana" w:hAnsi="Verdana" w:cstheme="minorHAnsi"/>
+        </w:rPr>
+        <w:t>-</w:t>
+      </w:r>
+      <w:r>
+        <w:rPr>
+          <w:rFonts w:ascii="Verdana" w:hAnsi="Verdana" w:cstheme="minorHAnsi"/>
+        </w:rPr>
+        <w:t xml:space="preserve"> </w:t>
+      </w:r>
+      <w:r>
+        <w:rPr>
+          <w:rFonts w:ascii="Verdana" w:hAnsi="Verdana" w:cstheme="minorHAnsi"/>
+          <w:b/>
+          <w:bCs/>
+          <w:color w:val="2E74B5" w:themeColor="accent5" w:themeShade="BF"/>
+        </w:rPr>
+        <w:t>ping</w:t>
+      </w:r>
+      <w:r>
+        <w:rPr>
+          <w:rFonts w:ascii="Verdana" w:hAnsi="Verdana" w:cstheme="minorHAnsi"/>
+        </w:rPr>
+        <w:t xml:space="preserve">: </w:t>
+      </w:r>
+      <w:r>
+        <w:rPr>
+          <w:rFonts w:ascii="Verdana" w:hAnsi="Verdana" w:cstheme="minorHAnsi"/>
+        </w:rPr>
+        <w:t>Envía un ping a un servidor y comprueba si hay respuesta.</w:t>
+      </w:r>
+    </w:p>
+    <w:p>
+      <w:pPr>
+        <w:rPr>
+          <w:rFonts w:ascii="Verdana" w:hAnsi="Verdana" w:cstheme="minorHAnsi"/>
+        </w:rPr>
+      </w:pPr>
+      <w:r>
+        <w:rPr>
+          <w:noProof/>
+        </w:rPr>
+        <w:drawing>
+          <wp:inline distT="0" distB="0" distL="0" distR="0" wp14:anchorId="738ABD44" wp14:editId="56EF19E4">
+            <wp:extent cx="4953000" cy="1915278"/>
+            <wp:effectExtent l="0" t="0" r="0" b="8890"/>
+            <wp:docPr id="2" name="Imagen 2"/>
+            <wp:cNvGraphicFramePr>
+              <a:graphicFrameLocks xmlns:a="http://schemas.openxmlformats.org/drawingml/2006/main" noChangeAspect="1"/>
+            </wp:cNvGraphicFramePr>
+            <a:graphic xmlns:a="http://schemas.openxmlformats.org/drawingml/2006/main">
+              <a:graphicData uri="http://schemas.openxmlformats.org/drawingml/2006/picture">
+                <pic:pic xmlns:pic="http://schemas.openxmlformats.org/drawingml/2006/picture">
+                  <pic:nvPicPr>
+                    <pic:cNvPr id="1" name=""/>
+                    <pic:cNvPicPr/>
+                  </pic:nvPicPr>
+                  <pic:blipFill>
+                    <a:blip r:embed="rId6"/>
+                    <a:stretch>
+                      <a:fillRect/>
+                    </a:stretch>
+                  </pic:blipFill>
+                  <pic:spPr>
+                    <a:xfrm>
+                      <a:off x="0" y="0"/>
+                      <a:ext cx="4984472" cy="1927448"/>
+                    </a:xfrm>
+                    <a:prstGeom prst="rect">
+                      <a:avLst/>
+                    </a:prstGeom>
+                  </pic:spPr>
+                </pic:pic>
+              </a:graphicData>
+            </a:graphic>
+          </wp:inline>
+        </w:drawing>
+      </w:r>
+    </w:p>
+    <w:p>
+      <w:pPr>
+        <w:rPr>
+          <w:rFonts w:ascii="Verdana" w:hAnsi="Verdana" w:cstheme="minorHAnsi"/>
+          <w:b/>
+          <w:bCs/>
+        </w:rPr>
+      </w:pPr>
+      <w:r>
+        <w:rPr>
+          <w:rFonts w:ascii="Verdana" w:hAnsi="Verdana" w:cstheme="minorHAnsi"/>
+          <w:b/>
+          <w:bCs/>
+        </w:rPr>
+        <w:lastRenderedPageBreak/>
+        <w:t>2</w:t>
+      </w:r>
+      <w:r>
+        <w:rPr>
+          <w:rFonts w:ascii="Verdana" w:hAnsi="Verdana" w:cstheme="minorHAnsi"/>
+          <w:b/>
+          <w:bCs/>
+        </w:rPr>
+        <w:t xml:space="preserve">.- ¿Cómo sabemos si </w:t>
+      </w:r>
+      <w:r>
+        <w:rPr>
+          <w:rFonts w:ascii="Verdana" w:hAnsi="Verdana" w:cstheme="minorHAnsi"/>
+          <w:b/>
+          <w:bCs/>
+        </w:rPr>
+        <w:t>nuestro servidor es accesible desde internet</w:t>
+      </w:r>
+      <w:r>
+        <w:rPr>
+          <w:rFonts w:ascii="Verdana" w:hAnsi="Verdana" w:cstheme="minorHAnsi"/>
+          <w:b/>
+          <w:bCs/>
+        </w:rPr>
+        <w:t>?</w:t>
+      </w:r>
+    </w:p>
+    <w:p>
+      <w:pPr>
+        <w:rPr>
+          <w:rFonts w:ascii="Verdana" w:hAnsi="Verdana" w:cstheme="minorHAnsi"/>
+        </w:rPr>
+      </w:pPr>
+      <w:r>
+        <w:rPr>
+          <w:rFonts w:ascii="Verdana" w:hAnsi="Verdana" w:cstheme="minorHAnsi"/>
+        </w:rPr>
+        <w:t>Para realizar esta parte investigaré sobre dos comandos</w:t>
+      </w:r>
+    </w:p>
+    <w:p>
+      <w:pPr>
+        <w:jc w:val="both"/>
+        <w:rPr>
+          <w:rFonts w:ascii="Verdana" w:hAnsi="Verdana" w:cstheme="minorHAnsi"/>
+        </w:rPr>
+      </w:pPr>
+      <w:r>
+        <w:rPr>
+          <w:rFonts w:ascii="Verdana" w:hAnsi="Verdana" w:cstheme="minorHAnsi"/>
+        </w:rPr>
+        <w:tab/>
+        <w:t xml:space="preserve">1.- </w:t>
+      </w:r>
+      <w:proofErr w:type="spellStart"/>
+      <w:r>
+        <w:rPr>
+          <w:rFonts w:ascii="Verdana" w:hAnsi="Verdana" w:cstheme="minorHAnsi"/>
+          <w:b/>
+          <w:bCs/>
+          <w:color w:val="2E74B5" w:themeColor="accent5" w:themeShade="BF"/>
+        </w:rPr>
+        <w:t>ufw</w:t>
+      </w:r>
+      <w:proofErr w:type="spellEnd"/>
+      <w:r>
+        <w:rPr>
+          <w:rFonts w:ascii="Verdana" w:hAnsi="Verdana" w:cstheme="minorHAnsi"/>
+        </w:rPr>
+        <w:t>:</w:t>
+      </w:r>
+      <w:r>
+        <w:rPr>
+          <w:rFonts w:ascii="Verdana" w:hAnsi="Verdana" w:cstheme="minorHAnsi"/>
+        </w:rPr>
+        <w:t xml:space="preserve"> Se utiliza para hacer la configuración del firewall. Puedes abrir y cerrar puertos con ello. En este caso no tengo ningún firewall configurado por ese motivo no muestra nada.</w:t>
+      </w:r>
+    </w:p>
+    <w:p>
+      <w:pPr>
+        <w:rPr>
+          <w:rFonts w:ascii="Verdana" w:hAnsi="Verdana" w:cstheme="minorHAnsi"/>
+        </w:rPr>
+      </w:pPr>
+      <w:r>
+        <w:rPr>
+          <w:noProof/>
+        </w:rPr>
+        <w:drawing>
+          <wp:inline distT="0" distB="0" distL="0" distR="0" wp14:anchorId="33578F1E" wp14:editId="411A3350">
+            <wp:extent cx="3514725" cy="600075"/>
+            <wp:effectExtent l="0" t="0" r="9525" b="9525"/>
+            <wp:docPr id="4" name="Imagen 4"/>
+            <wp:cNvGraphicFramePr>
+              <a:graphicFrameLocks xmlns:a="http://schemas.openxmlformats.org/drawingml/2006/main" noChangeAspect="1"/>
+            </wp:cNvGraphicFramePr>
+            <a:graphic xmlns:a="http://schemas.openxmlformats.org/drawingml/2006/main">
+              <a:graphicData uri="http://schemas.openxmlformats.org/drawingml/2006/picture">
+                <pic:pic xmlns:pic="http://schemas.openxmlformats.org/drawingml/2006/picture">
+                  <pic:nvPicPr>
+                    <pic:cNvPr id="1" name=""/>
+                    <pic:cNvPicPr/>
+                  </pic:nvPicPr>
+                  <pic:blipFill>
+                    <a:blip r:embed="rId7"/>
+                    <a:stretch>
+                      <a:fillRect/>
+                    </a:stretch>
+                  </pic:blipFill>
+                  <pic:spPr>
+                    <a:xfrm>
+                      <a:off x="0" y="0"/>
+                      <a:ext cx="3514725" cy="600075"/>
+                    </a:xfrm>
+                    <a:prstGeom prst="rect">
+                      <a:avLst/>
+                    </a:prstGeom>
+                  </pic:spPr>
+                </pic:pic>
+              </a:graphicData>
+            </a:graphic>
+          </wp:inline>
+        </w:drawing>
+      </w:r>
+    </w:p>
+    <w:p>
+      <w:pPr>
+        <w:jc w:val="both"/>
+        <w:rPr>
+          <w:rFonts w:ascii="Verdana" w:hAnsi="Verdana" w:cstheme="minorHAnsi"/>
+        </w:rPr>
+      </w:pPr>
+      <w:r>
+        <w:rPr>
+          <w:rFonts w:ascii="Verdana" w:hAnsi="Verdana" w:cstheme="minorHAnsi"/>
+        </w:rPr>
+        <w:tab/>
+        <w:t xml:space="preserve">2.- </w:t>
+      </w:r>
+      <w:proofErr w:type="spellStart"/>
+      <w:r>
+        <w:rPr>
+          <w:rFonts w:ascii="Verdana" w:hAnsi="Verdana" w:cstheme="minorHAnsi"/>
+          <w:b/>
+          <w:bCs/>
+          <w:color w:val="2E74B5" w:themeColor="accent5" w:themeShade="BF"/>
+        </w:rPr>
+        <w:t>netstat</w:t>
+      </w:r>
+      <w:proofErr w:type="spellEnd"/>
+      <w:r>
+        <w:rPr>
+          <w:rFonts w:ascii="Verdana" w:hAnsi="Verdana" w:cstheme="minorHAnsi"/>
+        </w:rPr>
+        <w:t>: muestra información sobre los subsistemas de red en Ubuntu</w:t>
+      </w:r>
+      <w:r>
+        <w:rPr>
+          <w:rFonts w:ascii="Verdana" w:hAnsi="Verdana" w:cstheme="minorHAnsi"/>
+        </w:rPr>
+        <w:t>. Como se ve en la imagen tiene establecida la conexión en la dirección de red que muestra.</w:t>
+      </w:r>
+    </w:p>
+    <w:p>
+      <w:pPr>
+        <w:rPr>
+          <w:rFonts w:ascii="Verdana" w:hAnsi="Verdana" w:cstheme="minorHAnsi"/>
+        </w:rPr>
+      </w:pPr>
+      <w:r>
+        <w:rPr>
+          <w:noProof/>
+        </w:rPr>
+        <w:drawing>
+          <wp:inline distT="0" distB="0" distL="0" distR="0" wp14:anchorId="25971D28" wp14:editId="46063FD2">
+            <wp:extent cx="5400040" cy="1635125"/>
+            <wp:effectExtent l="0" t="0" r="0" b="3175"/>
+            <wp:docPr id="3" name="Imagen 3"/>
+            <wp:cNvGraphicFramePr>
+              <a:graphicFrameLocks xmlns:a="http://schemas.openxmlformats.org/drawingml/2006/main" noChangeAspect="1"/>
+            </wp:cNvGraphicFramePr>
+            <a:graphic xmlns:a="http://schemas.openxmlformats.org/drawingml/2006/main">
+              <a:graphicData uri="http://schemas.openxmlformats.org/drawingml/2006/picture">
+                <pic:pic xmlns:pic="http://schemas.openxmlformats.org/drawingml/2006/picture">
+                  <pic:nvPicPr>
+                    <pic:cNvPr id="1" name=""/>
+                    <pic:cNvPicPr/>
+                  </pic:nvPicPr>
+                  <pic:blipFill>
+                    <a:blip r:embed="rId8"/>
+                    <a:stretch>
+                      <a:fillRect/>
+                    </a:stretch>
+                  </pic:blipFill>
+                  <pic:spPr>
+                    <a:xfrm>
+                      <a:off x="0" y="0"/>
+                      <a:ext cx="5400040" cy="1635125"/>
+                    </a:xfrm>
+                    <a:prstGeom prst="rect">
+                      <a:avLst/>
+                    </a:prstGeom>
+                  </pic:spPr>
+                </pic:pic>
+              </a:graphicData>
+            </a:graphic>
+          </wp:inline>
+        </w:drawing>
+      </w:r>
+    </w:p>
+    <w:p>
+      <w:pPr>
+        <w:rPr>
+          <w:rFonts w:ascii="Verdana" w:hAnsi="Verdana" w:cstheme="minorHAnsi"/>
+        </w:rPr>
+      </w:pPr>
+    </w:p>
+    <w:p>
+      <w:pPr>
+        <w:rPr>
+          <w:rFonts w:ascii="Verdana" w:hAnsi="Verdana" w:cstheme="minorHAnsi"/>
+          <w:b/>
+          <w:bCs/>
+        </w:rPr>
+      </w:pPr>
+      <w:r>
+        <w:rPr>
+          <w:rFonts w:ascii="Verdana" w:hAnsi="Verdana" w:cstheme="minorHAnsi"/>
+          <w:b/>
+          <w:bCs/>
+        </w:rPr>
+        <w:t>3</w:t>
+      </w:r>
+      <w:r>
+        <w:rPr>
+          <w:rFonts w:ascii="Verdana" w:hAnsi="Verdana" w:cstheme="minorHAnsi"/>
+          <w:b/>
+          <w:bCs/>
+        </w:rPr>
+        <w:t xml:space="preserve">.- ¿Cómo sabemos </w:t>
+      </w:r>
+      <w:r>
+        <w:rPr>
+          <w:rFonts w:ascii="Verdana" w:hAnsi="Verdana" w:cstheme="minorHAnsi"/>
+          <w:b/>
+          <w:bCs/>
+        </w:rPr>
+        <w:t>a quién pertenece una dirección web (</w:t>
+      </w:r>
+      <w:proofErr w:type="spellStart"/>
+      <w:r>
+        <w:rPr>
+          <w:rFonts w:ascii="Verdana" w:hAnsi="Verdana" w:cstheme="minorHAnsi"/>
+          <w:b/>
+          <w:bCs/>
+        </w:rPr>
+        <w:t>url</w:t>
+      </w:r>
+      <w:proofErr w:type="spellEnd"/>
+      <w:r>
+        <w:rPr>
+          <w:rFonts w:ascii="Verdana" w:hAnsi="Verdana" w:cstheme="minorHAnsi"/>
+          <w:b/>
+          <w:bCs/>
+        </w:rPr>
+        <w:t>)</w:t>
+      </w:r>
+      <w:r>
+        <w:rPr>
+          <w:rFonts w:ascii="Verdana" w:hAnsi="Verdana" w:cstheme="minorHAnsi"/>
+          <w:b/>
+          <w:bCs/>
+        </w:rPr>
+        <w:t>?</w:t>
+      </w:r>
+    </w:p>
+    <w:p>
+      <w:pPr>
+        <w:jc w:val="both"/>
+        <w:rPr>
+          <w:rFonts w:ascii="Verdana" w:hAnsi="Verdana" w:cstheme="minorHAnsi"/>
+        </w:rPr>
+      </w:pPr>
+      <w:r>
+        <w:rPr>
+          <w:rFonts w:ascii="Verdana" w:hAnsi="Verdana" w:cstheme="minorHAnsi"/>
+        </w:rPr>
+        <w:t>Para saber a quien pertenece una dirección determinada utilizaremos estos comandos-</w:t>
+      </w:r>
+    </w:p>
+    <w:p>
+      <w:pPr>
+        <w:jc w:val="both"/>
+        <w:rPr>
+          <w:rFonts w:ascii="Verdana" w:hAnsi="Verdana" w:cstheme="minorHAnsi"/>
+        </w:rPr>
+      </w:pPr>
+      <w:r>
+        <w:rPr>
+          <w:rFonts w:ascii="Verdana" w:hAnsi="Verdana" w:cstheme="minorHAnsi"/>
+        </w:rPr>
+        <w:tab/>
+        <w:t xml:space="preserve">1.- </w:t>
+      </w:r>
+      <w:proofErr w:type="spellStart"/>
+      <w:r>
+        <w:rPr>
+          <w:rFonts w:ascii="Verdana" w:hAnsi="Verdana" w:cstheme="minorHAnsi"/>
+          <w:b/>
+          <w:bCs/>
+          <w:color w:val="2E74B5" w:themeColor="accent5" w:themeShade="BF"/>
+        </w:rPr>
+        <w:t>dig</w:t>
+      </w:r>
+      <w:proofErr w:type="spellEnd"/>
+      <w:r>
+        <w:rPr>
+          <w:rFonts w:ascii="Verdana" w:hAnsi="Verdana" w:cstheme="minorHAnsi"/>
+        </w:rPr>
+        <w:t xml:space="preserve">: Nos permite hacer consultas a diferentes servidores de </w:t>
+      </w:r>
+      <w:proofErr w:type="spellStart"/>
+      <w:r>
+        <w:rPr>
+          <w:rFonts w:ascii="Verdana" w:hAnsi="Verdana" w:cstheme="minorHAnsi"/>
+        </w:rPr>
+        <w:t>DNs</w:t>
+      </w:r>
+      <w:proofErr w:type="spellEnd"/>
+      <w:r>
+        <w:rPr>
+          <w:rFonts w:ascii="Verdana" w:hAnsi="Verdana" w:cstheme="minorHAnsi"/>
+        </w:rPr>
+        <w:t xml:space="preserve"> para saber el nombre de una determinada IP</w:t>
+      </w:r>
+      <w:r>
+        <w:rPr>
+          <w:rFonts w:ascii="Verdana" w:hAnsi="Verdana" w:cstheme="minorHAnsi"/>
+        </w:rPr>
+        <w:t>.</w:t>
+      </w:r>
+    </w:p>
+    <w:p>
+      <w:pPr>
+        <w:rPr>
+          <w:rFonts w:ascii="Verdana" w:hAnsi="Verdana" w:cstheme="minorHAnsi"/>
+        </w:rPr>
+      </w:pPr>
+    </w:p>
+    <w:p>
+      <w:pPr>
+        <w:rPr>
+          <w:rFonts w:ascii="Verdana" w:hAnsi="Verdana" w:cstheme="minorHAnsi"/>
+        </w:rPr>
+      </w:pPr>
+      <w:r>
+        <w:rPr>
+          <w:noProof/>
+        </w:rPr>
+        <w:drawing>
+          <wp:inline distT="0" distB="0" distL="0" distR="0" wp14:anchorId="55C55313" wp14:editId="26B8F14B">
+            <wp:extent cx="4572000" cy="2656427"/>
+            <wp:effectExtent l="0" t="0" r="0" b="0"/>
+            <wp:docPr id="5" name="Imagen 5"/>
+            <wp:cNvGraphicFramePr>
+              <a:graphicFrameLocks xmlns:a="http://schemas.openxmlformats.org/drawingml/2006/main" noChangeAspect="1"/>
+            </wp:cNvGraphicFramePr>
+            <a:graphic xmlns:a="http://schemas.openxmlformats.org/drawingml/2006/main">
+              <a:graphicData uri="http://schemas.openxmlformats.org/drawingml/2006/picture">
+                <pic:pic xmlns:pic="http://schemas.openxmlformats.org/drawingml/2006/picture">
+                  <pic:nvPicPr>
+                    <pic:cNvPr id="1" name=""/>
+                    <pic:cNvPicPr/>
+                  </pic:nvPicPr>
+                  <pic:blipFill>
+                    <a:blip r:embed="rId9"/>
+                    <a:stretch>
+                      <a:fillRect/>
+                    </a:stretch>
+                  </pic:blipFill>
+                  <pic:spPr>
+                    <a:xfrm>
+                      <a:off x="0" y="0"/>
+                      <a:ext cx="4601726" cy="2673698"/>
+                    </a:xfrm>
+                    <a:prstGeom prst="rect">
+                      <a:avLst/>
+                    </a:prstGeom>
+                  </pic:spPr>
+                </pic:pic>
+              </a:graphicData>
+            </a:graphic>
+          </wp:inline>
+        </w:drawing>
+      </w:r>
+    </w:p>
+    <w:p>
+      <w:pPr>
+        <w:jc w:val="both"/>
+        <w:rPr>
+          <w:rFonts w:ascii="Verdana" w:hAnsi="Verdana" w:cstheme="minorHAnsi"/>
+        </w:rPr>
+      </w:pPr>
+      <w:r>
+        <w:rPr>
+          <w:rFonts w:ascii="Verdana" w:hAnsi="Verdana" w:cstheme="minorHAnsi"/>
+        </w:rPr>
+        <w:lastRenderedPageBreak/>
+        <w:tab/>
+        <w:t xml:space="preserve">2.- </w:t>
+      </w:r>
+      <w:r>
+        <w:rPr>
+          <w:rFonts w:ascii="Verdana" w:hAnsi="Verdana" w:cstheme="minorHAnsi"/>
+          <w:b/>
+          <w:bCs/>
+          <w:color w:val="2E74B5" w:themeColor="accent5" w:themeShade="BF"/>
+        </w:rPr>
+        <w:t>nslookup</w:t>
+      </w:r>
+      <w:r>
+        <w:rPr>
+          <w:rFonts w:ascii="Verdana" w:hAnsi="Verdana" w:cstheme="minorHAnsi"/>
+        </w:rPr>
+        <w:t xml:space="preserve">: </w:t>
+      </w:r>
+      <w:r>
+        <w:rPr>
+          <w:rFonts w:ascii="Verdana" w:hAnsi="Verdana" w:cstheme="minorHAnsi"/>
+        </w:rPr>
+        <w:t>Herramienta para interactuar con los servidores DNS. Esta herramienta es parecía a la anterior pero su usa está más extendido.</w:t>
+      </w:r>
+    </w:p>
+    <w:p>
+      <w:pPr>
+        <w:jc w:val="both"/>
+        <w:rPr>
+          <w:rFonts w:ascii="Verdana" w:hAnsi="Verdana" w:cstheme="minorHAnsi"/>
+        </w:rPr>
+      </w:pPr>
+      <w:r>
+        <w:rPr>
+          <w:rFonts w:ascii="Verdana" w:hAnsi="Verdana" w:cstheme="minorHAnsi"/>
+        </w:rPr>
+        <w:t>Se puede ejecutar desde nuestra terminal y desde la propia terminal de nslookup.</w:t>
+      </w:r>
+    </w:p>
+    <w:p>
+      <w:pPr>
+        <w:rPr>
+          <w:rFonts w:ascii="Verdana" w:hAnsi="Verdana" w:cstheme="minorHAnsi"/>
+        </w:rPr>
+      </w:pPr>
+      <w:r>
+        <w:rPr>
+          <w:noProof/>
+        </w:rPr>
+        <w:drawing>
+          <wp:inline distT="0" distB="0" distL="0" distR="0" wp14:anchorId="2EAA1F99" wp14:editId="3C8109F5">
+            <wp:extent cx="5400040" cy="2002790"/>
+            <wp:effectExtent l="0" t="0" r="0" b="0"/>
+            <wp:docPr id="6" name="Imagen 6"/>
+            <wp:cNvGraphicFramePr>
+              <a:graphicFrameLocks xmlns:a="http://schemas.openxmlformats.org/drawingml/2006/main" noChangeAspect="1"/>
+            </wp:cNvGraphicFramePr>
+            <a:graphic xmlns:a="http://schemas.openxmlformats.org/drawingml/2006/main">
+              <a:graphicData uri="http://schemas.openxmlformats.org/drawingml/2006/picture">
+                <pic:pic xmlns:pic="http://schemas.openxmlformats.org/drawingml/2006/picture">
+                  <pic:nvPicPr>
+                    <pic:cNvPr id="1" name=""/>
+                    <pic:cNvPicPr/>
+                  </pic:nvPicPr>
+                  <pic:blipFill>
+                    <a:blip r:embed="rId10"/>
+                    <a:stretch>
+                      <a:fillRect/>
+                    </a:stretch>
+                  </pic:blipFill>
+                  <pic:spPr>
+                    <a:xfrm>
+                      <a:off x="0" y="0"/>
+                      <a:ext cx="5400040" cy="2002790"/>
+                    </a:xfrm>
+                    <a:prstGeom prst="rect">
+                      <a:avLst/>
+                    </a:prstGeom>
+                  </pic:spPr>
+                </pic:pic>
+              </a:graphicData>
+            </a:graphic>
+          </wp:inline>
+        </w:drawing>
+      </w:r>
+    </w:p>
+    <w:p>
+      <w:pPr>
         <w:rPr>
           <w:rFonts w:ascii="Verdana" w:hAnsi="Verdana" w:cstheme="minorHAnsi"/>
         </w:rPr>

</xml_diff>